<commit_message>
fix bug trang ctsv
</commit_message>
<xml_diff>
--- a/nuce.web.api/Templates/Ctsv/don_de_nghi_thue_nha_ktx_phap_van.docx
+++ b/nuce.web.api/Templates/Ctsv/don_de_nghi_thue_nha_ktx_phap_van.docx
@@ -22,7 +22,7 @@
         <mc:AlternateContent>
           <mc:Choice Requires="wps">
             <w:drawing>
-              <wp:anchor distT="0" distB="0" distL="114300" distR="114300" simplePos="0" relativeHeight="251658240" behindDoc="0" locked="0" layoutInCell="1" allowOverlap="1" wp14:anchorId="7A6D357E" wp14:editId="3CF2FD47">
+              <wp:anchor distT="0" distB="0" distL="114300" distR="114300" simplePos="0" relativeHeight="251658240" behindDoc="0" locked="0" layoutInCell="1" allowOverlap="1" wp14:anchorId="42EEE720" wp14:editId="0DB5BF25">
                 <wp:simplePos x="0" y="0"/>
                 <wp:positionH relativeFrom="column">
                   <wp:posOffset>-571500</wp:posOffset>
@@ -76,6 +76,30 @@
                                 <w:lang w:val="vi-VN"/>
                               </w:rPr>
                             </w:pPr>
+                          </w:p>
+                          <w:p>
+                            <w:pPr>
+                              <w:spacing w:line="280" w:lineRule="atLeast"/>
+                              <w:jc w:val="center"/>
+                              <w:rPr>
+                                <w:rFonts w:ascii="Times New Roman" w:hAnsi="Times New Roman"/>
+                                <w:sz w:val="20"/>
+                                <w:szCs w:val="20"/>
+                                <w:lang w:val="vi-VN"/>
+                              </w:rPr>
+                            </w:pPr>
+                          </w:p>
+                          <w:p>
+                            <w:pPr>
+                              <w:spacing w:line="280" w:lineRule="atLeast"/>
+                              <w:jc w:val="center"/>
+                              <w:rPr>
+                                <w:rFonts w:ascii="Times New Roman" w:hAnsi="Times New Roman"/>
+                                <w:sz w:val="20"/>
+                                <w:szCs w:val="20"/>
+                                <w:lang w:val="vi-VN"/>
+                              </w:rPr>
+                            </w:pPr>
                             <w:r>
                               <w:rPr>
                                 <w:rFonts w:ascii="Times New Roman" w:hAnsi="Times New Roman"/>
@@ -115,39 +139,6 @@
                                 <w:lang w:val="vi-VN"/>
                               </w:rPr>
                             </w:pPr>
-                            <w:r>
-                              <w:rPr>
-                                <w:rFonts w:ascii="Times New Roman" w:hAnsi="Times New Roman"/>
-                                <w:sz w:val="20"/>
-                                <w:szCs w:val="20"/>
-                                <w:lang w:val="vi-VN"/>
-                              </w:rPr>
-                              <w:t>Đóng dấu giáp lai của cơ sở đào</w:t>
-                            </w:r>
-                            <w:r>
-                              <w:rPr>
-                                <w:rFonts w:ascii="Times New Roman" w:hAnsi="Times New Roman"/>
-                                <w:lang w:val="vi-VN"/>
-                              </w:rPr>
-                              <w:t xml:space="preserve"> tạo</w:t>
-                            </w:r>
-                          </w:p>
-                          <w:p>
-                            <w:pPr>
-                              <w:spacing w:line="280" w:lineRule="atLeast"/>
-                              <w:jc w:val="center"/>
-                              <w:rPr>
-                                <w:rFonts w:ascii="Times New Roman" w:hAnsi="Times New Roman"/>
-                                <w:lang w:val="vi-VN"/>
-                              </w:rPr>
-                            </w:pPr>
-                            <w:r>
-                              <w:rPr>
-                                <w:rFonts w:ascii="Times New Roman" w:hAnsi="Times New Roman"/>
-                                <w:lang w:val="vi-VN"/>
-                              </w:rPr>
-                              <w:t>(1)</w:t>
-                            </w:r>
                           </w:p>
                         </w:txbxContent>
                       </wps:txbx>
@@ -168,9 +159,33 @@
           </mc:Choice>
           <mc:Fallback>
             <w:pict>
-              <v:rect w14:anchorId="7A6D357E" id="_x0000_s1026" style="position:absolute;left:0;text-align:left;margin-left:-45pt;margin-top:-9pt;width:70.85pt;height:99pt;z-index:251658240;visibility:visible;mso-wrap-style:square;mso-width-percent:0;mso-height-percent:0;mso-wrap-distance-left:9pt;mso-wrap-distance-top:0;mso-wrap-distance-right:9pt;mso-wrap-distance-bottom:0;mso-position-horizontal:absolute;mso-position-horizontal-relative:text;mso-position-vertical:absolute;mso-position-vertical-relative:text;mso-width-percent:0;mso-height-percent:0;mso-width-relative:page;mso-height-relative:page;v-text-anchor:top" o:gfxdata="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">
+              <v:rect w14:anchorId="42EEE720" id="Rectangle 6" o:spid="_x0000_s1026" style="position:absolute;left:0;text-align:left;margin-left:-45pt;margin-top:-9pt;width:70.85pt;height:99pt;z-index:251658240;visibility:visible;mso-wrap-style:square;mso-width-percent:0;mso-height-percent:0;mso-wrap-distance-left:9pt;mso-wrap-distance-top:0;mso-wrap-distance-right:9pt;mso-wrap-distance-bottom:0;mso-position-horizontal:absolute;mso-position-horizontal-relative:text;mso-position-vertical:absolute;mso-position-vertical-relative:text;mso-width-percent:0;mso-height-percent:0;mso-width-relative:page;mso-height-relative:page;v-text-anchor:top" o:gfxdata="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">
                 <v:textbox>
                   <w:txbxContent>
+                    <w:p>
+                      <w:pPr>
+                        <w:spacing w:line="280" w:lineRule="atLeast"/>
+                        <w:jc w:val="center"/>
+                        <w:rPr>
+                          <w:rFonts w:ascii="Times New Roman" w:hAnsi="Times New Roman"/>
+                          <w:sz w:val="20"/>
+                          <w:szCs w:val="20"/>
+                          <w:lang w:val="vi-VN"/>
+                        </w:rPr>
+                      </w:pPr>
+                    </w:p>
+                    <w:p>
+                      <w:pPr>
+                        <w:spacing w:line="280" w:lineRule="atLeast"/>
+                        <w:jc w:val="center"/>
+                        <w:rPr>
+                          <w:rFonts w:ascii="Times New Roman" w:hAnsi="Times New Roman"/>
+                          <w:sz w:val="20"/>
+                          <w:szCs w:val="20"/>
+                          <w:lang w:val="vi-VN"/>
+                        </w:rPr>
+                      </w:pPr>
+                    </w:p>
                     <w:p>
                       <w:pPr>
                         <w:spacing w:line="280" w:lineRule="atLeast"/>
@@ -221,39 +236,6 @@
                           <w:lang w:val="vi-VN"/>
                         </w:rPr>
                       </w:pPr>
-                      <w:r>
-                        <w:rPr>
-                          <w:rFonts w:ascii="Times New Roman" w:hAnsi="Times New Roman"/>
-                          <w:sz w:val="20"/>
-                          <w:szCs w:val="20"/>
-                          <w:lang w:val="vi-VN"/>
-                        </w:rPr>
-                        <w:t>Đóng dấu giáp lai của cơ sở đào</w:t>
-                      </w:r>
-                      <w:r>
-                        <w:rPr>
-                          <w:rFonts w:ascii="Times New Roman" w:hAnsi="Times New Roman"/>
-                          <w:lang w:val="vi-VN"/>
-                        </w:rPr>
-                        <w:t xml:space="preserve"> tạo</w:t>
-                      </w:r>
-                    </w:p>
-                    <w:p>
-                      <w:pPr>
-                        <w:spacing w:line="280" w:lineRule="atLeast"/>
-                        <w:jc w:val="center"/>
-                        <w:rPr>
-                          <w:rFonts w:ascii="Times New Roman" w:hAnsi="Times New Roman"/>
-                          <w:lang w:val="vi-VN"/>
-                        </w:rPr>
-                      </w:pPr>
-                      <w:r>
-                        <w:rPr>
-                          <w:rFonts w:ascii="Times New Roman" w:hAnsi="Times New Roman"/>
-                          <w:lang w:val="vi-VN"/>
-                        </w:rPr>
-                        <w:t>(1)</w:t>
-                      </w:r>
                     </w:p>
                   </w:txbxContent>
                 </v:textbox>
@@ -304,7 +286,7 @@
         <mc:AlternateContent>
           <mc:Choice Requires="wps">
             <w:drawing>
-              <wp:anchor distT="4294967295" distB="4294967295" distL="114300" distR="114300" simplePos="0" relativeHeight="251657216" behindDoc="0" locked="0" layoutInCell="1" allowOverlap="1" wp14:anchorId="4AAA2B84" wp14:editId="425EB280">
+              <wp:anchor distT="4294967295" distB="4294967295" distL="114300" distR="114300" simplePos="0" relativeHeight="251657216" behindDoc="0" locked="0" layoutInCell="1" allowOverlap="1" wp14:anchorId="6225902A" wp14:editId="532DC60D">
                 <wp:simplePos x="0" y="0"/>
                 <wp:positionH relativeFrom="column">
                   <wp:posOffset>1995170</wp:posOffset>
@@ -365,7 +347,7 @@
           </mc:Choice>
           <mc:Fallback>
             <w:pict>
-              <v:shapetype w14:anchorId="26F519FB" id="_x0000_t32" coordsize="21600,21600" o:spt="32" o:oned="t" path="m,l21600,21600e" filled="f">
+              <v:shapetype w14:anchorId="21DB2EB3" id="_x0000_t32" coordsize="21600,21600" o:spt="32" o:oned="t" path="m,l21600,21600e" filled="f">
                 <v:path arrowok="t" fillok="f" o:connecttype="none"/>
                 <o:lock v:ext="edit" shapetype="t"/>
               </v:shapetype>
@@ -509,75 +491,75 @@
           <w:sz w:val="28"/>
           <w:szCs w:val="28"/>
         </w:rPr>
-        <w:t xml:space="preserve">&lt;ho_ten&gt;       </w:t>
-      </w:r>
-      <w:r>
-        <w:rPr>
-          <w:rFonts w:ascii="Times New Roman" w:hAnsi="Times New Roman"/>
-          <w:sz w:val="28"/>
-          <w:szCs w:val="28"/>
-        </w:rPr>
-        <w:t xml:space="preserve">Nam  </w:t>
-      </w:r>
-      <w:r>
-        <w:rPr>
-          <w:rFonts w:ascii="Times New Roman" w:hAnsi="Times New Roman"/>
-          <w:sz w:val="28"/>
-          <w:szCs w:val="28"/>
-        </w:rPr>
-        <w:t xml:space="preserve"> </w:t>
-      </w:r>
-      <w:r>
-        <w:rPr>
-          <w:rFonts w:ascii="Times New Roman" w:hAnsi="Times New Roman"/>
+        <w:t>&lt;ho_ten&gt;</w:t>
+      </w:r>
+      <w:r>
+        <w:rPr>
+          <w:rFonts w:ascii="Times New Roman" w:hAnsi="Times New Roman"/>
+          <w:sz w:val="28"/>
+          <w:szCs w:val="28"/>
+          <w:lang w:val="vi-VN"/>
+        </w:rPr>
+        <w:t xml:space="preserve">                    </w:t>
+      </w:r>
+      <w:r>
+        <w:rPr>
+          <w:rFonts w:ascii="Times New Roman" w:hAnsi="Times New Roman"/>
+          <w:sz w:val="28"/>
+          <w:szCs w:val="28"/>
+        </w:rPr>
+        <w:t xml:space="preserve">Nam </w:t>
+      </w:r>
+      <w:r>
+        <w:rPr>
           <w:noProof/>
-          <w:sz w:val="28"/>
-          <w:szCs w:val="28"/>
-          <w:lang w:val="vi-VN"/>
         </w:rPr>
         <mc:AlternateContent>
           <mc:Choice Requires="wps">
             <w:drawing>
-              <wp:inline distT="0" distB="0" distL="0" distR="0" wp14:anchorId="1E3C360A" wp14:editId="02B5E0CD">
-                <wp:extent cx="256032" cy="274320"/>
-                <wp:effectExtent l="0" t="0" r="10795" b="11430"/>
-                <wp:docPr id="6" name="Rectangle 6"/>
-                <wp:cNvGraphicFramePr/>
+              <wp:inline distT="0" distB="0" distL="0" distR="0" wp14:anchorId="05B3B230" wp14:editId="5352A451">
+                <wp:extent cx="255905" cy="274320"/>
+                <wp:effectExtent l="9525" t="9525" r="10795" b="11430"/>
+                <wp:docPr id="3" name="Rectangle 3"/>
+                <wp:cNvGraphicFramePr>
+                  <a:graphicFrameLocks xmlns:a="http://schemas.openxmlformats.org/drawingml/2006/main"/>
+                </wp:cNvGraphicFramePr>
                 <a:graphic xmlns:a="http://schemas.openxmlformats.org/drawingml/2006/main">
                   <a:graphicData uri="http://schemas.microsoft.com/office/word/2010/wordprocessingShape">
                     <wps:wsp>
-                      <wps:cNvSpPr/>
-                      <wps:spPr>
+                      <wps:cNvSpPr>
+                        <a:spLocks noChangeArrowheads="1"/>
+                      </wps:cNvSpPr>
+                      <wps:spPr bwMode="auto">
                         <a:xfrm>
                           <a:off x="0" y="0"/>
-                          <a:ext cx="256032" cy="274320"/>
+                          <a:ext cx="255905" cy="274320"/>
                         </a:xfrm>
                         <a:prstGeom prst="rect">
                           <a:avLst/>
                         </a:prstGeom>
                         <a:noFill/>
-                        <a:ln>
+                        <a:ln w="12700">
                           <a:solidFill>
-                            <a:schemeClr val="tx1"/>
+                            <a:schemeClr val="tx1">
+                              <a:lumMod val="100000"/>
+                              <a:lumOff val="0"/>
+                            </a:schemeClr>
                           </a:solidFill>
+                          <a:miter lim="800000"/>
+                          <a:headEnd/>
+                          <a:tailEnd/>
                         </a:ln>
+                        <a:extLst>
+                          <a:ext uri="{909E8E84-426E-40DD-AFC4-6F175D3DCCD1}">
+                            <a14:hiddenFill xmlns:a14="http://schemas.microsoft.com/office/drawing/2010/main">
+                              <a:solidFill>
+                                <a:srgbClr val="FFFFFF"/>
+                              </a:solidFill>
+                            </a14:hiddenFill>
+                          </a:ext>
+                        </a:extLst>
                       </wps:spPr>
-                      <wps:style>
-                        <a:lnRef idx="2">
-                          <a:schemeClr val="accent1">
-                            <a:shade val="50000"/>
-                          </a:schemeClr>
-                        </a:lnRef>
-                        <a:fillRef idx="1">
-                          <a:schemeClr val="accent1"/>
-                        </a:fillRef>
-                        <a:effectRef idx="0">
-                          <a:schemeClr val="accent1"/>
-                        </a:effectRef>
-                        <a:fontRef idx="minor">
-                          <a:schemeClr val="lt1"/>
-                        </a:fontRef>
-                      </wps:style>
                       <wps:txbx>
                         <w:txbxContent>
                           <w:p>
@@ -597,10 +579,7 @@
                           </w:p>
                         </w:txbxContent>
                       </wps:txbx>
-                      <wps:bodyPr rot="0" spcFirstLastPara="0" vertOverflow="overflow" horzOverflow="overflow" vert="horz" wrap="square" lIns="91440" tIns="45720" rIns="91440" bIns="45720" numCol="1" spcCol="0" rtlCol="0" fromWordArt="0" anchor="t" anchorCtr="0" forceAA="0" compatLnSpc="1">
-                        <a:prstTxWarp prst="textNoShape">
-                          <a:avLst/>
-                        </a:prstTxWarp>
+                      <wps:bodyPr rot="0" vert="horz" wrap="square" lIns="91440" tIns="45720" rIns="91440" bIns="45720" anchor="t" anchorCtr="0" upright="1">
                         <a:noAutofit/>
                       </wps:bodyPr>
                     </wps:wsp>
@@ -611,7 +590,7 @@
           </mc:Choice>
           <mc:Fallback>
             <w:pict>
-              <v:rect w14:anchorId="1E3C360A" id="Rectangle 6" o:spid="_x0000_s1027" style="width:20.15pt;height:21.6pt;visibility:visible;mso-wrap-style:square;mso-left-percent:-10001;mso-top-percent:-10001;mso-position-horizontal:absolute;mso-position-horizontal-relative:char;mso-position-vertical:absolute;mso-position-vertical-relative:line;mso-left-percent:-10001;mso-top-percent:-10001;v-text-anchor:top" o:gfxdata="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" filled="f" strokecolor="black [3213]" strokeweight="1pt">
+              <v:rect w14:anchorId="05B3B230" id="Rectangle 3" o:spid="_x0000_s1027" style="width:20.15pt;height:21.6pt;visibility:visible;mso-wrap-style:square;mso-left-percent:-10001;mso-top-percent:-10001;mso-position-horizontal:absolute;mso-position-horizontal-relative:char;mso-position-vertical:absolute;mso-position-vertical-relative:line;mso-left-percent:-10001;mso-top-percent:-10001;v-text-anchor:top" o:gfxdata="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" filled="f" strokecolor="black [3213]" strokeweight="1pt">
                 <v:textbox>
                   <w:txbxContent>
                     <w:p>
@@ -643,88 +622,78 @@
           <w:sz w:val="28"/>
           <w:szCs w:val="28"/>
         </w:rPr>
-        <w:t xml:space="preserve"> </w:t>
-      </w:r>
-      <w:r>
-        <w:rPr>
-          <w:rFonts w:ascii="Times New Roman" w:hAnsi="Times New Roman"/>
-          <w:sz w:val="28"/>
-          <w:szCs w:val="28"/>
-        </w:rPr>
-        <w:t xml:space="preserve">  </w:t>
-      </w:r>
-      <w:r>
-        <w:rPr>
-          <w:rFonts w:ascii="Times New Roman" w:hAnsi="Times New Roman"/>
-          <w:sz w:val="28"/>
-          <w:szCs w:val="28"/>
-        </w:rPr>
-        <w:t xml:space="preserve">Nữ </w:t>
-      </w:r>
-      <w:r>
-        <w:rPr>
-          <w:rFonts w:ascii="Times New Roman" w:hAnsi="Times New Roman"/>
-          <w:sz w:val="28"/>
-          <w:szCs w:val="28"/>
-        </w:rPr>
-        <w:t xml:space="preserve"> </w:t>
-      </w:r>
-      <w:r>
-        <w:rPr>
-          <w:rFonts w:ascii="Times New Roman" w:hAnsi="Times New Roman"/>
+        <w:t xml:space="preserve"> Nữ </w:t>
+      </w:r>
+      <w:r>
+        <w:rPr>
           <w:noProof/>
-          <w:sz w:val="28"/>
-          <w:szCs w:val="28"/>
-          <w:lang w:val="vi-VN"/>
         </w:rPr>
         <mc:AlternateContent>
           <mc:Choice Requires="wps">
             <w:drawing>
-              <wp:inline distT="0" distB="0" distL="0" distR="0" wp14:anchorId="0BDEAE32" wp14:editId="1A1EE421">
-                <wp:extent cx="252374" cy="272728"/>
-                <wp:effectExtent l="0" t="0" r="14605" b="13335"/>
+              <wp:inline distT="0" distB="0" distL="0" distR="0" wp14:anchorId="07FF8F2F" wp14:editId="6AAE0BBF">
+                <wp:extent cx="255905" cy="274320"/>
+                <wp:effectExtent l="9525" t="9525" r="10795" b="11430"/>
                 <wp:docPr id="4" name="Rectangle 4"/>
-                <wp:cNvGraphicFramePr/>
+                <wp:cNvGraphicFramePr>
+                  <a:graphicFrameLocks xmlns:a="http://schemas.openxmlformats.org/drawingml/2006/main"/>
+                </wp:cNvGraphicFramePr>
                 <a:graphic xmlns:a="http://schemas.openxmlformats.org/drawingml/2006/main">
                   <a:graphicData uri="http://schemas.microsoft.com/office/word/2010/wordprocessingShape">
                     <wps:wsp>
-                      <wps:cNvSpPr/>
-                      <wps:spPr>
+                      <wps:cNvSpPr>
+                        <a:spLocks noChangeArrowheads="1"/>
+                      </wps:cNvSpPr>
+                      <wps:spPr bwMode="auto">
                         <a:xfrm>
                           <a:off x="0" y="0"/>
-                          <a:ext cx="252374" cy="272728"/>
+                          <a:ext cx="255905" cy="274320"/>
                         </a:xfrm>
                         <a:prstGeom prst="rect">
                           <a:avLst/>
                         </a:prstGeom>
+                        <a:noFill/>
+                        <a:ln w="12700">
+                          <a:solidFill>
+                            <a:schemeClr val="tx1">
+                              <a:lumMod val="100000"/>
+                              <a:lumOff val="0"/>
+                            </a:schemeClr>
+                          </a:solidFill>
+                          <a:miter lim="800000"/>
+                          <a:headEnd/>
+                          <a:tailEnd/>
+                        </a:ln>
+                        <a:extLst>
+                          <a:ext uri="{909E8E84-426E-40DD-AFC4-6F175D3DCCD1}">
+                            <a14:hiddenFill xmlns:a14="http://schemas.microsoft.com/office/drawing/2010/main">
+                              <a:solidFill>
+                                <a:srgbClr val="FFFFFF"/>
+                              </a:solidFill>
+                            </a14:hiddenFill>
+                          </a:ext>
+                        </a:extLst>
                       </wps:spPr>
-                      <wps:style>
-                        <a:lnRef idx="2">
-                          <a:schemeClr val="dk1"/>
-                        </a:lnRef>
-                        <a:fillRef idx="1">
-                          <a:schemeClr val="lt1"/>
-                        </a:fillRef>
-                        <a:effectRef idx="0">
-                          <a:schemeClr val="dk1"/>
-                        </a:effectRef>
-                        <a:fontRef idx="minor">
-                          <a:schemeClr val="dk1"/>
-                        </a:fontRef>
-                      </wps:style>
                       <wps:txbx>
                         <w:txbxContent>
                           <w:p>
+                            <w:pPr>
+                              <w:spacing w:line="240" w:lineRule="auto"/>
+                              <w:jc w:val="center"/>
+                              <w:rPr>
+                                <w:color w:val="000000" w:themeColor="text1"/>
+                              </w:rPr>
+                            </w:pPr>
                             <w:r>
-                              <w:t>&lt;nu&gt;</w:t>
+                              <w:rPr>
+                                <w:color w:val="000000" w:themeColor="text1"/>
+                              </w:rPr>
+                              <w:t>&lt;nam&gt;</w:t>
                             </w:r>
                           </w:p>
                         </w:txbxContent>
                       </wps:txbx>
-                      <wps:bodyPr rot="0" spcFirstLastPara="0" vertOverflow="overflow" horzOverflow="overflow" vert="horz" wrap="square" lIns="91440" tIns="45720" rIns="91440" bIns="45720" numCol="1" spcCol="0" rtlCol="0" fromWordArt="0" anchor="ctr" anchorCtr="0" forceAA="0" compatLnSpc="1">
-                        <a:prstTxWarp prst="textNoShape">
-                          <a:avLst/>
-                        </a:prstTxWarp>
+                      <wps:bodyPr rot="0" vert="horz" wrap="square" lIns="91440" tIns="45720" rIns="91440" bIns="45720" anchor="t" anchorCtr="0" upright="1">
                         <a:noAutofit/>
                       </wps:bodyPr>
                     </wps:wsp>
@@ -735,12 +704,22 @@
           </mc:Choice>
           <mc:Fallback>
             <w:pict>
-              <v:rect w14:anchorId="0BDEAE32" id="Rectangle 4" o:spid="_x0000_s1028" style="width:19.85pt;height:21.45pt;visibility:visible;mso-wrap-style:square;mso-left-percent:-10001;mso-top-percent:-10001;mso-position-horizontal:absolute;mso-position-horizontal-relative:char;mso-position-vertical:absolute;mso-position-vertical-relative:line;mso-left-percent:-10001;mso-top-percent:-10001;v-text-anchor:middle" o:gfxdata="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" fillcolor="white [3201]" strokecolor="black [3200]" strokeweight="1pt">
+              <v:rect w14:anchorId="07FF8F2F" id="Rectangle 4" o:spid="_x0000_s1028" style="width:20.15pt;height:21.6pt;visibility:visible;mso-wrap-style:square;mso-left-percent:-10001;mso-top-percent:-10001;mso-position-horizontal:absolute;mso-position-horizontal-relative:char;mso-position-vertical:absolute;mso-position-vertical-relative:line;mso-left-percent:-10001;mso-top-percent:-10001;v-text-anchor:top" o:gfxdata="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" filled="f" strokecolor="black [3213]" strokeweight="1pt">
                 <v:textbox>
                   <w:txbxContent>
                     <w:p>
+                      <w:pPr>
+                        <w:spacing w:line="240" w:lineRule="auto"/>
+                        <w:jc w:val="center"/>
+                        <w:rPr>
+                          <w:color w:val="000000" w:themeColor="text1"/>
+                        </w:rPr>
+                      </w:pPr>
                       <w:r>
-                        <w:t>&lt;nu&gt;</w:t>
+                        <w:rPr>
+                          <w:color w:val="000000" w:themeColor="text1"/>
+                        </w:rPr>
+                        <w:t>&lt;nam&gt;</w:t>
                       </w:r>
                     </w:p>
                   </w:txbxContent>
@@ -771,15 +750,15 @@
           <w:sz w:val="28"/>
           <w:szCs w:val="28"/>
         </w:rPr>
-        <w:t>Ngày sinh:</w:t>
-      </w:r>
-      <w:r>
-        <w:rPr>
-          <w:rFonts w:ascii="Times New Roman" w:hAnsi="Times New Roman"/>
-          <w:sz w:val="28"/>
-          <w:szCs w:val="28"/>
-        </w:rPr>
-        <w:t xml:space="preserve"> &lt;ngay_sinh&gt;</w:t>
+        <w:t xml:space="preserve">Ngày sinh: </w:t>
+      </w:r>
+      <w:r>
+        <w:rPr>
+          <w:rFonts w:ascii="Times New Roman" w:hAnsi="Times New Roman"/>
+          <w:sz w:val="28"/>
+          <w:szCs w:val="28"/>
+        </w:rPr>
+        <w:t>&lt;ngay_sinh&gt;</w:t>
       </w:r>
     </w:p>
     <w:p>
@@ -818,7 +797,15 @@
           <w:sz w:val="28"/>
           <w:szCs w:val="28"/>
         </w:rPr>
-        <w:t xml:space="preserve">&lt;cmnd&gt; </w:t>
+        <w:t>&lt;cmnd&gt;</w:t>
+      </w:r>
+      <w:r>
+        <w:rPr>
+          <w:rFonts w:ascii="Times New Roman" w:hAnsi="Times New Roman"/>
+          <w:sz w:val="28"/>
+          <w:szCs w:val="28"/>
+        </w:rPr>
+        <w:t xml:space="preserve">        </w:t>
       </w:r>
       <w:r>
         <w:rPr>
@@ -850,15 +837,23 @@
           <w:sz w:val="28"/>
           <w:szCs w:val="28"/>
         </w:rPr>
-        <w:t xml:space="preserve">: </w:t>
-      </w:r>
-      <w:r>
-        <w:rPr>
-          <w:rFonts w:ascii="Times New Roman" w:hAnsi="Times New Roman"/>
-          <w:sz w:val="28"/>
-          <w:szCs w:val="28"/>
-        </w:rPr>
-        <w:t xml:space="preserve">&lt;ngay_cap&gt; </w:t>
+        <w:t>:</w:t>
+      </w:r>
+      <w:r>
+        <w:rPr>
+          <w:rFonts w:ascii="Times New Roman" w:hAnsi="Times New Roman"/>
+          <w:sz w:val="28"/>
+          <w:szCs w:val="28"/>
+        </w:rPr>
+        <w:t xml:space="preserve"> &lt;ngay_cap&gt; </w:t>
+      </w:r>
+      <w:r>
+        <w:rPr>
+          <w:rFonts w:ascii="Times New Roman" w:hAnsi="Times New Roman"/>
+          <w:sz w:val="28"/>
+          <w:szCs w:val="28"/>
+        </w:rPr>
+        <w:t xml:space="preserve">      </w:t>
       </w:r>
       <w:r>
         <w:rPr>
@@ -874,15 +869,69 @@
           <w:sz w:val="28"/>
           <w:szCs w:val="28"/>
         </w:rPr>
-        <w:t>p:</w:t>
-      </w:r>
-      <w:r>
-        <w:rPr>
-          <w:rFonts w:ascii="Times New Roman" w:hAnsi="Times New Roman"/>
-          <w:sz w:val="28"/>
-          <w:szCs w:val="28"/>
-        </w:rPr>
-        <w:t xml:space="preserve"> &lt;noi_cap&gt;</w:t>
+        <w:t xml:space="preserve">p: </w:t>
+      </w:r>
+      <w:r>
+        <w:rPr>
+          <w:rFonts w:ascii="Times New Roman" w:hAnsi="Times New Roman"/>
+          <w:sz w:val="28"/>
+          <w:szCs w:val="28"/>
+        </w:rPr>
+        <w:t>&lt;noi_cap&gt;</w:t>
+      </w:r>
+    </w:p>
+    <w:p>
+      <w:pPr>
+        <w:tabs>
+          <w:tab w:val="left" w:pos="2880"/>
+        </w:tabs>
+        <w:spacing w:before="80" w:after="80" w:line="320" w:lineRule="atLeast"/>
+        <w:rPr>
+          <w:rFonts w:ascii="Times New Roman" w:hAnsi="Times New Roman"/>
+          <w:sz w:val="28"/>
+          <w:szCs w:val="28"/>
+          <w:lang w:val="vi-VN"/>
+        </w:rPr>
+      </w:pPr>
+      <w:r>
+        <w:rPr>
+          <w:rFonts w:ascii="Times New Roman" w:hAnsi="Times New Roman"/>
+          <w:sz w:val="28"/>
+          <w:szCs w:val="28"/>
+        </w:rPr>
+        <w:t>H</w:t>
+      </w:r>
+      <w:r>
+        <w:rPr>
+          <w:rFonts w:ascii="Times New Roman" w:hAnsi="Times New Roman"/>
+          <w:sz w:val="28"/>
+          <w:szCs w:val="28"/>
+        </w:rPr>
+        <w:t>ộ khẩu thườ</w:t>
+      </w:r>
+      <w:r>
+        <w:rPr>
+          <w:rFonts w:ascii="Times New Roman" w:hAnsi="Times New Roman"/>
+          <w:sz w:val="28"/>
+          <w:szCs w:val="28"/>
+        </w:rPr>
+        <w:t>ng trú</w:t>
+      </w:r>
+      <w:r>
+        <w:rPr>
+          <w:rFonts w:ascii="Times New Roman" w:hAnsi="Times New Roman"/>
+          <w:sz w:val="28"/>
+          <w:szCs w:val="28"/>
+        </w:rPr>
+        <w:t>:</w:t>
+      </w:r>
+      <w:r>
+        <w:rPr>
+          <w:rFonts w:ascii="Times New Roman" w:hAnsi="Times New Roman"/>
+          <w:sz w:val="28"/>
+          <w:szCs w:val="28"/>
+        </w:rPr>
+        <w:t xml:space="preserve"> &lt;hktt&gt;</w:t>
       </w:r>
     </w:p>
     <w:p>
@@ -904,23 +953,47 @@
           <w:sz w:val="28"/>
           <w:szCs w:val="28"/>
         </w:rPr>
-        <w:t>Có hộ khẩu thường trú tạ</w:t>
-      </w:r>
-      <w:r>
-        <w:rPr>
-          <w:rFonts w:ascii="Times New Roman" w:hAnsi="Times New Roman"/>
-          <w:sz w:val="28"/>
-          <w:szCs w:val="28"/>
-        </w:rPr>
-        <w:t>i:</w:t>
-      </w:r>
-      <w:r>
-        <w:rPr>
-          <w:rFonts w:ascii="Times New Roman" w:hAnsi="Times New Roman"/>
-          <w:sz w:val="28"/>
-          <w:szCs w:val="28"/>
-        </w:rPr>
-        <w:t xml:space="preserve"> &lt;hktt&gt;</w:t>
+        <w:t>Số điện thoại liên hệ:</w:t>
+      </w:r>
+      <w:r>
+        <w:rPr>
+          <w:rFonts w:ascii="Times New Roman" w:hAnsi="Times New Roman"/>
+          <w:sz w:val="28"/>
+          <w:szCs w:val="28"/>
+        </w:rPr>
+        <w:t xml:space="preserve"> </w:t>
+      </w:r>
+      <w:r>
+        <w:rPr>
+          <w:rFonts w:ascii="Times New Roman" w:hAnsi="Times New Roman"/>
+          <w:sz w:val="28"/>
+          <w:szCs w:val="28"/>
+        </w:rPr>
+        <w:t>&lt;sdt&gt;</w:t>
+      </w:r>
+      <w:r>
+        <w:rPr>
+          <w:rFonts w:ascii="Times New Roman" w:hAnsi="Times New Roman"/>
+          <w:sz w:val="28"/>
+          <w:szCs w:val="28"/>
+        </w:rPr>
+        <w:t xml:space="preserve">                          </w:t>
+      </w:r>
+      <w:r>
+        <w:rPr>
+          <w:rFonts w:ascii="Times New Roman" w:hAnsi="Times New Roman"/>
+          <w:sz w:val="28"/>
+          <w:szCs w:val="28"/>
+        </w:rPr>
+        <w:t>Email:</w:t>
+      </w:r>
+      <w:r>
+        <w:rPr>
+          <w:rFonts w:ascii="Times New Roman" w:hAnsi="Times New Roman"/>
+          <w:sz w:val="28"/>
+          <w:szCs w:val="28"/>
+        </w:rPr>
+        <w:t xml:space="preserve"> &lt;email&gt;</w:t>
       </w:r>
     </w:p>
     <w:p>
@@ -933,23 +1006,23 @@
           <w:rFonts w:ascii="Times New Roman" w:hAnsi="Times New Roman"/>
           <w:sz w:val="28"/>
           <w:szCs w:val="28"/>
+        </w:rPr>
+      </w:pPr>
+      <w:r>
+        <w:rPr>
+          <w:rFonts w:ascii="Times New Roman" w:hAnsi="Times New Roman"/>
+          <w:sz w:val="28"/>
+          <w:szCs w:val="28"/>
+        </w:rPr>
+        <w:t>Là sinh viên</w:t>
+      </w:r>
+      <w:r>
+        <w:rPr>
+          <w:rFonts w:ascii="Times New Roman" w:hAnsi="Times New Roman"/>
+          <w:sz w:val="28"/>
+          <w:szCs w:val="28"/>
           <w:lang w:val="vi-VN"/>
         </w:rPr>
-      </w:pPr>
-      <w:r>
-        <w:rPr>
-          <w:rFonts w:ascii="Times New Roman" w:hAnsi="Times New Roman"/>
-          <w:sz w:val="28"/>
-          <w:szCs w:val="28"/>
-        </w:rPr>
-        <w:t>Số điện thoại liên hệ:</w:t>
-      </w:r>
-      <w:r>
-        <w:rPr>
-          <w:rFonts w:ascii="Times New Roman" w:hAnsi="Times New Roman"/>
-          <w:sz w:val="28"/>
-          <w:szCs w:val="28"/>
-        </w:rPr>
         <w:t xml:space="preserve"> </w:t>
       </w:r>
       <w:r>
@@ -958,157 +1031,150 @@
           <w:sz w:val="28"/>
           <w:szCs w:val="28"/>
         </w:rPr>
-        <w:t>&lt;sdt&gt;</w:t>
-      </w:r>
-      <w:r>
-        <w:rPr>
-          <w:rFonts w:ascii="Times New Roman" w:hAnsi="Times New Roman"/>
-          <w:sz w:val="28"/>
-          <w:szCs w:val="28"/>
-        </w:rPr>
-        <w:t xml:space="preserve"> Email:</w:t>
-      </w:r>
-      <w:r>
-        <w:rPr>
-          <w:rFonts w:ascii="Times New Roman" w:hAnsi="Times New Roman"/>
-          <w:sz w:val="28"/>
-          <w:szCs w:val="28"/>
-        </w:rPr>
-        <w:t>&lt;email&gt;</w:t>
+        <w:t xml:space="preserve">trường:               </w:t>
+      </w:r>
+      <w:r>
+        <w:rPr>
+          <w:rFonts w:ascii="Times New Roman" w:eastAsia="Times New Roman" w:hAnsi="Times New Roman"/>
+          <w:b/>
+          <w:bCs/>
+          <w:sz w:val="28"/>
+          <w:szCs w:val="28"/>
+        </w:rPr>
+        <w:t>ĐẠI HỌC XÂY DỰNG HÀ NỘI</w:t>
       </w:r>
     </w:p>
-    <w:p>
-      <w:pPr>
-        <w:tabs>
-          <w:tab w:val="left" w:leader="dot" w:pos="9356"/>
-        </w:tabs>
-        <w:spacing w:before="80" w:after="80" w:line="320" w:lineRule="atLeast"/>
-        <w:rPr>
-          <w:rFonts w:ascii="Times New Roman" w:hAnsi="Times New Roman"/>
-          <w:sz w:val="28"/>
-          <w:szCs w:val="28"/>
-        </w:rPr>
-      </w:pPr>
-      <w:r>
-        <w:rPr>
-          <w:rFonts w:ascii="Times New Roman" w:hAnsi="Times New Roman"/>
-          <w:sz w:val="28"/>
-          <w:szCs w:val="28"/>
-        </w:rPr>
-        <w:t>Là sinh viên</w:t>
-      </w:r>
-      <w:r>
-        <w:rPr>
-          <w:rFonts w:ascii="Times New Roman" w:hAnsi="Times New Roman"/>
-          <w:sz w:val="28"/>
-          <w:szCs w:val="28"/>
-          <w:lang w:val="vi-VN"/>
-        </w:rPr>
-        <w:t xml:space="preserve"> học tập tại cơ sở đào tạo:</w:t>
-      </w:r>
-      <w:r>
-        <w:rPr>
-          <w:rFonts w:ascii="Times New Roman" w:hAnsi="Times New Roman"/>
-          <w:sz w:val="28"/>
-          <w:szCs w:val="28"/>
-        </w:rPr>
-        <w:t xml:space="preserve"> </w:t>
-      </w:r>
-      <w:r>
-        <w:rPr>
-          <w:rFonts w:ascii="Times New Roman" w:hAnsi="Times New Roman"/>
-          <w:sz w:val="28"/>
-          <w:szCs w:val="28"/>
-        </w:rPr>
-        <w:t>Trường Đại học Xây dựng Hà Nội</w:t>
-      </w:r>
-      <w:bookmarkStart w:id="0" w:name="_GoBack"/>
-      <w:bookmarkEnd w:id="0"/>
-    </w:p>
-    <w:p>
-      <w:pPr>
-        <w:tabs>
-          <w:tab w:val="left" w:leader="dot" w:pos="9356"/>
-        </w:tabs>
-        <w:spacing w:before="80" w:after="80" w:line="320" w:lineRule="atLeast"/>
-        <w:rPr>
-          <w:rFonts w:ascii="Times New Roman" w:hAnsi="Times New Roman"/>
-          <w:sz w:val="28"/>
-          <w:szCs w:val="28"/>
-        </w:rPr>
-      </w:pPr>
-      <w:r>
-        <w:rPr>
-          <w:rFonts w:ascii="Times New Roman" w:hAnsi="Times New Roman"/>
-          <w:sz w:val="28"/>
-          <w:szCs w:val="28"/>
-        </w:rPr>
-        <w:t xml:space="preserve">Niên khóa: </w:t>
-      </w:r>
-      <w:r>
-        <w:rPr>
-          <w:rFonts w:ascii="Times New Roman" w:hAnsi="Times New Roman"/>
-          <w:sz w:val="28"/>
-          <w:szCs w:val="28"/>
-        </w:rPr>
-        <w:t xml:space="preserve">&lt;nam_hoc&gt; </w:t>
-      </w:r>
-      <w:r>
-        <w:rPr>
-          <w:rFonts w:ascii="Times New Roman" w:hAnsi="Times New Roman"/>
-          <w:szCs w:val="28"/>
-        </w:rPr>
-        <w:t>(2)</w:t>
-      </w:r>
-      <w:r>
-        <w:rPr>
-          <w:rFonts w:ascii="Times New Roman" w:hAnsi="Times New Roman"/>
-          <w:sz w:val="28"/>
-          <w:szCs w:val="28"/>
-        </w:rPr>
-        <w:t xml:space="preserve"> </w:t>
-      </w:r>
-      <w:r>
-        <w:rPr>
-          <w:rFonts w:ascii="Times New Roman" w:hAnsi="Times New Roman"/>
-          <w:sz w:val="28"/>
-          <w:szCs w:val="28"/>
-        </w:rPr>
-        <w:t>Lớp:</w:t>
-      </w:r>
-      <w:r>
-        <w:rPr>
-          <w:rFonts w:ascii="Times New Roman" w:hAnsi="Times New Roman"/>
-          <w:sz w:val="28"/>
-          <w:szCs w:val="28"/>
-        </w:rPr>
-        <w:t xml:space="preserve"> </w:t>
-      </w:r>
-      <w:r>
-        <w:rPr>
-          <w:rFonts w:ascii="Times New Roman" w:hAnsi="Times New Roman"/>
-          <w:sz w:val="28"/>
-          <w:szCs w:val="28"/>
-        </w:rPr>
-        <w:t>&lt;lop&gt;</w:t>
-      </w:r>
-      <w:r>
-        <w:rPr>
-          <w:rFonts w:ascii="Times New Roman" w:hAnsi="Times New Roman"/>
-          <w:sz w:val="28"/>
-          <w:szCs w:val="28"/>
-        </w:rPr>
-        <w:t xml:space="preserve"> Khoa: </w:t>
-      </w:r>
-      <w:r>
-        <w:rPr>
-          <w:rFonts w:ascii="Times New Roman" w:hAnsi="Times New Roman"/>
-          <w:sz w:val="28"/>
-          <w:szCs w:val="28"/>
-        </w:rPr>
-        <w:t>&lt;khoa&gt;</w:t>
-      </w:r>
-    </w:p>
+    <w:tbl>
+      <w:tblPr>
+        <w:tblW w:w="5000" w:type="pct"/>
+        <w:jc w:val="center"/>
+        <w:tblBorders>
+          <w:top w:val="nil"/>
+          <w:left w:val="nil"/>
+          <w:bottom w:val="nil"/>
+          <w:right w:val="nil"/>
+          <w:insideH w:val="nil"/>
+          <w:insideV w:val="nil"/>
+        </w:tblBorders>
+        <w:tblLayout w:type="fixed"/>
+        <w:tblLook w:val="04A0" w:firstRow="1" w:lastRow="0" w:firstColumn="1" w:lastColumn="0" w:noHBand="0" w:noVBand="1"/>
+      </w:tblPr>
+      <w:tblGrid>
+        <w:gridCol w:w="5173"/>
+        <w:gridCol w:w="4232"/>
+      </w:tblGrid>
+      <w:tr>
+        <w:trPr>
+          <w:jc w:val="center"/>
+        </w:trPr>
+        <w:tc>
+          <w:tcPr>
+            <w:tcW w:w="5203" w:type="dxa"/>
+            <w:shd w:val="clear" w:color="auto" w:fill="auto"/>
+          </w:tcPr>
+          <w:p>
+            <w:pPr>
+              <w:spacing w:line="300" w:lineRule="auto"/>
+              <w:jc w:val="left"/>
+              <w:rPr>
+                <w:rFonts w:ascii="Times New Roman" w:hAnsi="Times New Roman"/>
+              </w:rPr>
+            </w:pPr>
+            <w:r>
+              <w:rPr>
+                <w:rFonts w:ascii="Times New Roman" w:hAnsi="Times New Roman"/>
+                <w:sz w:val="28"/>
+                <w:szCs w:val="28"/>
+              </w:rPr>
+              <w:t xml:space="preserve">Mã số sinh viên: </w:t>
+            </w:r>
+            <w:r>
+              <w:rPr>
+                <w:rFonts w:ascii="Times New Roman" w:hAnsi="Times New Roman"/>
+                <w:sz w:val="28"/>
+                <w:szCs w:val="28"/>
+              </w:rPr>
+              <w:t>&lt;mssv&gt;</w:t>
+            </w:r>
+            <w:r>
+              <w:rPr>
+                <w:rFonts w:ascii="Times New Roman" w:hAnsi="Times New Roman"/>
+              </w:rPr>
+              <w:br/>
+            </w:r>
+            <w:r>
+              <w:rPr>
+                <w:rFonts w:ascii="Times New Roman" w:hAnsi="Times New Roman"/>
+                <w:sz w:val="28"/>
+                <w:szCs w:val="28"/>
+              </w:rPr>
+              <w:t xml:space="preserve">Khoa: </w:t>
+            </w:r>
+            <w:r>
+              <w:rPr>
+                <w:rFonts w:ascii="Times New Roman" w:hAnsi="Times New Roman"/>
+                <w:sz w:val="28"/>
+                <w:szCs w:val="28"/>
+              </w:rPr>
+              <w:t>&lt;khoa&gt;</w:t>
+            </w:r>
+          </w:p>
+        </w:tc>
+        <w:tc>
+          <w:tcPr>
+            <w:tcW w:w="4257" w:type="dxa"/>
+            <w:shd w:val="clear" w:color="auto" w:fill="auto"/>
+          </w:tcPr>
+          <w:p>
+            <w:pPr>
+              <w:spacing w:line="300" w:lineRule="auto"/>
+              <w:jc w:val="left"/>
+              <w:rPr>
+                <w:rFonts w:ascii="Times New Roman" w:hAnsi="Times New Roman"/>
+              </w:rPr>
+            </w:pPr>
+            <w:r>
+              <w:rPr>
+                <w:rFonts w:ascii="Times New Roman" w:hAnsi="Times New Roman"/>
+                <w:sz w:val="28"/>
+                <w:szCs w:val="28"/>
+              </w:rPr>
+              <w:t xml:space="preserve">Lớp: </w:t>
+            </w:r>
+            <w:r>
+              <w:rPr>
+                <w:rFonts w:ascii="Times New Roman" w:hAnsi="Times New Roman"/>
+                <w:sz w:val="28"/>
+                <w:szCs w:val="28"/>
+              </w:rPr>
+              <w:t>&lt;lop&gt;</w:t>
+            </w:r>
+            <w:r>
+              <w:rPr>
+                <w:rFonts w:ascii="Times New Roman" w:hAnsi="Times New Roman"/>
+              </w:rPr>
+              <w:br/>
+            </w:r>
+            <w:r>
+              <w:rPr>
+                <w:rFonts w:ascii="Times New Roman" w:hAnsi="Times New Roman"/>
+                <w:sz w:val="28"/>
+                <w:szCs w:val="28"/>
+              </w:rPr>
+              <w:t xml:space="preserve">Khoá học: </w:t>
+            </w:r>
+            <w:r>
+              <w:rPr>
+                <w:rFonts w:ascii="Times New Roman" w:hAnsi="Times New Roman"/>
+                <w:sz w:val="28"/>
+                <w:szCs w:val="28"/>
+              </w:rPr>
+              <w:t>&lt;nam_hoc&gt;</w:t>
+            </w:r>
+          </w:p>
+        </w:tc>
+      </w:tr>
+    </w:tbl>
     <w:p>
       <w:pPr>
         <w:tabs>
@@ -1418,7 +1484,6 @@
           <w:rFonts w:ascii="Times New Roman" w:hAnsi="Times New Roman"/>
           <w:sz w:val="28"/>
           <w:szCs w:val="28"/>
-          <w:lang w:val="vi-VN"/>
         </w:rPr>
       </w:pPr>
       <w:r>
@@ -1427,7 +1492,7 @@
           <w:sz w:val="28"/>
           <w:szCs w:val="28"/>
         </w:rPr>
-        <w:t xml:space="preserve">Tôi cam kết những lời khai trong đơn là đúng sự thật, tôi xin chịu trách nhiệm trước pháp luật về các nội dung đã kê khai./. </w:t>
+        <w:t xml:space="preserve">Tôi cam kết những lời khai trong đơn là đúng sự thật, tôi xin chịu trách nhiệm trước pháp luật về các nội dung đã kê khai./.     </w:t>
       </w:r>
     </w:p>
     <w:p>
@@ -1441,6 +1506,7 @@
           <w:rFonts w:ascii="Times New Roman" w:hAnsi="Times New Roman"/>
           <w:sz w:val="28"/>
           <w:szCs w:val="28"/>
+          <w:lang w:val="vi-VN"/>
         </w:rPr>
       </w:pPr>
       <w:r>
@@ -1449,7 +1515,7 @@
           <w:sz w:val="28"/>
           <w:szCs w:val="28"/>
         </w:rPr>
-        <w:t xml:space="preserve">                                                               </w:t>
+        <w:t xml:space="preserve">                                                    </w:t>
       </w:r>
     </w:p>
     <w:tbl>
@@ -1635,8 +1701,8 @@
         <w:tblLook w:val="04A0" w:firstRow="1" w:lastRow="0" w:firstColumn="1" w:lastColumn="0" w:noHBand="0" w:noVBand="1"/>
       </w:tblPr>
       <w:tblGrid>
-        <w:gridCol w:w="4854"/>
-        <w:gridCol w:w="4551"/>
+        <w:gridCol w:w="4881"/>
+        <w:gridCol w:w="4524"/>
       </w:tblGrid>
       <w:tr>
         <w:tc>
@@ -1646,24 +1712,30 @@
           </w:tcPr>
           <w:p>
             <w:pPr>
-              <w:shd w:val="clear" w:color="auto" w:fill="FFFFFF"/>
-              <w:spacing w:line="240" w:lineRule="auto"/>
               <w:jc w:val="center"/>
               <w:rPr>
                 <w:rFonts w:ascii="Times New Roman" w:hAnsi="Times New Roman"/>
+              </w:rPr>
+            </w:pPr>
+            <w:r>
+              <w:rPr>
+                <w:rFonts w:ascii="Times New Roman" w:hAnsi="Times New Roman"/>
                 <w:b/>
-                <w:sz w:val="28"/>
-                <w:szCs w:val="28"/>
-              </w:rPr>
-            </w:pPr>
-            <w:r>
-              <w:rPr>
-                <w:rFonts w:ascii="Times New Roman" w:hAnsi="Times New Roman"/>
-                <w:b/>
-                <w:sz w:val="28"/>
-                <w:szCs w:val="28"/>
-              </w:rPr>
-              <w:t>Xác nhận của cơ sở đào tạo</w:t>
+                <w:bCs/>
+              </w:rPr>
+              <w:t>&lt;chuc_danh_nguoi_ky&gt;</w:t>
+            </w:r>
+            <w:r>
+              <w:rPr>
+                <w:rFonts w:ascii="Times New Roman" w:hAnsi="Times New Roman"/>
+              </w:rPr>
+              <w:br/>
+            </w:r>
+            <w:r>
+              <w:rPr>
+                <w:rFonts w:ascii="Times New Roman" w:hAnsi="Times New Roman"/>
+              </w:rPr>
+              <w:br/>
             </w:r>
           </w:p>
           <w:p>
@@ -1673,67 +1745,49 @@
               <w:jc w:val="center"/>
               <w:rPr>
                 <w:rFonts w:ascii="Times New Roman" w:hAnsi="Times New Roman"/>
+                <w:b/>
+                <w:bCs/>
+                <w:sz w:val="26"/>
+                <w:szCs w:val="26"/>
+              </w:rPr>
+            </w:pPr>
+            <w:bookmarkStart w:id="0" w:name="_GoBack"/>
+            <w:bookmarkEnd w:id="0"/>
+            <w:r>
+              <w:rPr>
+                <w:rFonts w:ascii="Times New Roman" w:hAnsi="Times New Roman"/>
+              </w:rPr>
+              <w:br/>
+            </w:r>
+            <w:r>
+              <w:rPr>
+                <w:rFonts w:ascii="Times New Roman" w:hAnsi="Times New Roman"/>
+              </w:rPr>
+              <w:br/>
+            </w:r>
+            <w:r>
+              <w:rPr>
+                <w:rFonts w:ascii="Times New Roman" w:hAnsi="Times New Roman"/>
+                <w:b/>
+                <w:bCs/>
+                <w:sz w:val="26"/>
+                <w:szCs w:val="26"/>
+              </w:rPr>
+              <w:t>&lt;ten_nguoi_ky&gt;</w:t>
+            </w:r>
+          </w:p>
+          <w:p>
+            <w:pPr>
+              <w:shd w:val="clear" w:color="auto" w:fill="FFFFFF"/>
+              <w:spacing w:line="240" w:lineRule="auto"/>
+              <w:jc w:val="center"/>
+              <w:rPr>
+                <w:rFonts w:ascii="Times New Roman" w:hAnsi="Times New Roman"/>
                 <w:i/>
                 <w:sz w:val="28"/>
                 <w:szCs w:val="28"/>
               </w:rPr>
             </w:pPr>
-            <w:r>
-              <w:rPr>
-                <w:rFonts w:ascii="Times New Roman" w:hAnsi="Times New Roman"/>
-                <w:i/>
-                <w:sz w:val="28"/>
-                <w:szCs w:val="28"/>
-              </w:rPr>
-              <w:t>(</w:t>
-            </w:r>
-            <w:r>
-              <w:rPr>
-                <w:rFonts w:ascii="Times New Roman" w:hAnsi="Times New Roman"/>
-                <w:i/>
-                <w:sz w:val="24"/>
-                <w:szCs w:val="24"/>
-              </w:rPr>
-              <w:t>Ký</w:t>
-            </w:r>
-            <w:r>
-              <w:rPr>
-                <w:rFonts w:ascii="Times New Roman" w:hAnsi="Times New Roman"/>
-                <w:i/>
-                <w:sz w:val="24"/>
-                <w:szCs w:val="24"/>
-                <w:lang w:val="vi-VN"/>
-              </w:rPr>
-              <w:t xml:space="preserve"> ghi ngày tháng</w:t>
-            </w:r>
-            <w:r>
-              <w:rPr>
-                <w:rFonts w:ascii="Times New Roman" w:hAnsi="Times New Roman"/>
-                <w:i/>
-                <w:sz w:val="24"/>
-                <w:szCs w:val="24"/>
-                <w:lang w:val="vi-VN"/>
-              </w:rPr>
-              <w:t xml:space="preserve"> và</w:t>
-            </w:r>
-            <w:r>
-              <w:rPr>
-                <w:rFonts w:ascii="Times New Roman" w:hAnsi="Times New Roman"/>
-                <w:i/>
-                <w:sz w:val="24"/>
-                <w:szCs w:val="24"/>
-              </w:rPr>
-              <w:t xml:space="preserve"> đóng dấu</w:t>
-            </w:r>
-            <w:r>
-              <w:rPr>
-                <w:rFonts w:ascii="Times New Roman" w:hAnsi="Times New Roman"/>
-                <w:i/>
-                <w:sz w:val="28"/>
-                <w:szCs w:val="28"/>
-              </w:rPr>
-              <w:t>)</w:t>
-            </w:r>
           </w:p>
         </w:tc>
         <w:tc>
@@ -1824,90 +1878,6 @@
           <w:rFonts w:ascii="Times New Roman" w:hAnsi="Times New Roman"/>
           <w:sz w:val="28"/>
           <w:szCs w:val="28"/>
-          <w:lang w:val="vi-VN"/>
-        </w:rPr>
-      </w:pPr>
-      <w:r>
-        <w:rPr>
-          <w:rFonts w:ascii="Times New Roman" w:hAnsi="Times New Roman"/>
-          <w:sz w:val="28"/>
-          <w:szCs w:val="28"/>
-        </w:rPr>
-        <w:t xml:space="preserve">                                                                          </w:t>
-      </w:r>
-    </w:p>
-    <w:p>
-      <w:pPr>
-        <w:shd w:val="clear" w:color="auto" w:fill="FFFFFF"/>
-        <w:rPr>
-          <w:rFonts w:ascii="Times New Roman" w:hAnsi="Times New Roman"/>
-          <w:sz w:val="28"/>
-          <w:szCs w:val="28"/>
-        </w:rPr>
-      </w:pPr>
-    </w:p>
-    <w:p>
-      <w:pPr>
-        <w:shd w:val="clear" w:color="auto" w:fill="FFFFFF"/>
-        <w:rPr>
-          <w:rFonts w:ascii="Times New Roman" w:hAnsi="Times New Roman"/>
-          <w:sz w:val="28"/>
-          <w:szCs w:val="28"/>
-        </w:rPr>
-      </w:pPr>
-    </w:p>
-    <w:p>
-      <w:pPr>
-        <w:shd w:val="clear" w:color="auto" w:fill="FFFFFF"/>
-        <w:rPr>
-          <w:rFonts w:ascii="Times New Roman" w:hAnsi="Times New Roman"/>
-          <w:sz w:val="28"/>
-          <w:szCs w:val="28"/>
-        </w:rPr>
-      </w:pPr>
-    </w:p>
-    <w:p>
-      <w:pPr>
-        <w:shd w:val="clear" w:color="auto" w:fill="FFFFFF"/>
-        <w:spacing w:line="280" w:lineRule="atLeast"/>
-        <w:rPr>
-          <w:rFonts w:ascii="Times New Roman" w:hAnsi="Times New Roman"/>
-          <w:i/>
-        </w:rPr>
-      </w:pPr>
-      <w:r>
-        <w:rPr>
-          <w:rFonts w:ascii="Times New Roman" w:hAnsi="Times New Roman"/>
-          <w:i/>
-          <w:lang w:val="vi-VN"/>
-        </w:rPr>
-        <w:t>(1) Sinh viên dán ảnh và cơ sở đào tạo đóng dấu giáp lai.</w:t>
-      </w:r>
-    </w:p>
-    <w:p>
-      <w:pPr>
-        <w:shd w:val="clear" w:color="auto" w:fill="FFFFFF"/>
-        <w:spacing w:line="280" w:lineRule="atLeast"/>
-        <w:rPr>
-          <w:rFonts w:ascii="Times New Roman" w:hAnsi="Times New Roman"/>
-          <w:i/>
-        </w:rPr>
-      </w:pPr>
-      <w:r>
-        <w:rPr>
-          <w:rFonts w:ascii="Times New Roman" w:hAnsi="Times New Roman"/>
-          <w:i/>
-        </w:rPr>
-        <w:t>(2) Ghi rõ thời hạn khóa học: thời gian bắt đầu; thời gian kết thúc</w:t>
-      </w:r>
-    </w:p>
-    <w:p>
-      <w:pPr>
-        <w:shd w:val="clear" w:color="auto" w:fill="FFFFFF"/>
-        <w:spacing w:line="280" w:lineRule="atLeast"/>
-        <w:rPr>
-          <w:rFonts w:ascii="Times New Roman" w:hAnsi="Times New Roman"/>
-          <w:i/>
           <w:lang w:val="vi-VN"/>
         </w:rPr>
       </w:pPr>

</xml_diff>

<commit_message>
Dịch vụ xe bus - Thêm giấy vin
</commit_message>
<xml_diff>
--- a/nuce.web.api/Templates/Ctsv/don_de_nghi_thue_nha_ktx_phap_van.docx
+++ b/nuce.web.api/Templates/Ctsv/don_de_nghi_thue_nha_ktx_phap_van.docx
@@ -1,6 +1,6 @@
 
 <file path=word/document.xml><?xml version="1.0" encoding="utf-8"?>
-<w:document xmlns:wpc="http://schemas.microsoft.com/office/word/2010/wordprocessingCanvas" xmlns:cx="http://schemas.microsoft.com/office/drawing/2014/chartex" xmlns:cx1="http://schemas.microsoft.com/office/drawing/2015/9/8/chartex" xmlns:cx2="http://schemas.microsoft.com/office/drawing/2015/10/21/chartex" xmlns:cx3="http://schemas.microsoft.com/office/drawing/2016/5/9/chartex" xmlns:cx4="http://schemas.microsoft.com/office/drawing/2016/5/10/chartex" xmlns:cx5="http://schemas.microsoft.com/office/drawing/2016/5/11/chartex" xmlns:cx6="http://schemas.microsoft.com/office/drawing/2016/5/12/chartex" xmlns:cx7="http://schemas.microsoft.com/office/drawing/2016/5/13/chartex" xmlns:cx8="http://schemas.microsoft.com/office/drawing/2016/5/14/chartex" xmlns:mc="http://schemas.openxmlformats.org/markup-compatibility/2006" xmlns:aink="http://schemas.microsoft.com/office/drawing/2016/ink" xmlns:am3d="http://schemas.microsoft.com/office/drawing/2017/model3d" xmlns:o="urn:schemas-microsoft-com:office:office" xmlns:r="http://schemas.openxmlformats.org/officeDocument/2006/relationships" xmlns:m="http://schemas.openxmlformats.org/officeDocument/2006/math" xmlns:v="urn:schemas-microsoft-com:vml" xmlns:wp14="http://schemas.microsoft.com/office/word/2010/wordprocessingDrawing" xmlns:wp="http://schemas.openxmlformats.org/drawingml/2006/wordprocessingDrawing" xmlns:w10="urn:schemas-microsoft-com:office:word" xmlns:w="http://schemas.openxmlformats.org/wordprocessingml/2006/main" xmlns:w14="http://schemas.microsoft.com/office/word/2010/wordml" xmlns:w15="http://schemas.microsoft.com/office/word/2012/wordml" xmlns:w16cid="http://schemas.microsoft.com/office/word/2016/wordml/cid" xmlns:w16se="http://schemas.microsoft.com/office/word/2015/wordml/symex" xmlns:wpg="http://schemas.microsoft.com/office/word/2010/wordprocessingGroup" xmlns:wpi="http://schemas.microsoft.com/office/word/2010/wordprocessingInk" xmlns:wne="http://schemas.microsoft.com/office/word/2006/wordml" xmlns:wps="http://schemas.microsoft.com/office/word/2010/wordprocessingShape" mc:Ignorable="w14 w15 w16se w16cid wp14">
+<w:document xmlns:wpc="http://schemas.microsoft.com/office/word/2010/wordprocessingCanvas" xmlns:cx="http://schemas.microsoft.com/office/drawing/2014/chartex" xmlns:cx1="http://schemas.microsoft.com/office/drawing/2015/9/8/chartex" xmlns:cx2="http://schemas.microsoft.com/office/drawing/2015/10/21/chartex" xmlns:cx3="http://schemas.microsoft.com/office/drawing/2016/5/9/chartex" xmlns:cx4="http://schemas.microsoft.com/office/drawing/2016/5/10/chartex" xmlns:cx5="http://schemas.microsoft.com/office/drawing/2016/5/11/chartex" xmlns:cx6="http://schemas.microsoft.com/office/drawing/2016/5/12/chartex" xmlns:cx7="http://schemas.microsoft.com/office/drawing/2016/5/13/chartex" xmlns:cx8="http://schemas.microsoft.com/office/drawing/2016/5/14/chartex" xmlns:mc="http://schemas.openxmlformats.org/markup-compatibility/2006" xmlns:aink="http://schemas.microsoft.com/office/drawing/2016/ink" xmlns:am3d="http://schemas.microsoft.com/office/drawing/2017/model3d" xmlns:o="urn:schemas-microsoft-com:office:office" xmlns:oel="http://schemas.microsoft.com/office/2019/extlst" xmlns:r="http://schemas.openxmlformats.org/officeDocument/2006/relationships" xmlns:m="http://schemas.openxmlformats.org/officeDocument/2006/math" xmlns:v="urn:schemas-microsoft-com:vml" xmlns:wp14="http://schemas.microsoft.com/office/word/2010/wordprocessingDrawing" xmlns:wp="http://schemas.openxmlformats.org/drawingml/2006/wordprocessingDrawing" xmlns:w10="urn:schemas-microsoft-com:office:word" xmlns:w="http://schemas.openxmlformats.org/wordprocessingml/2006/main" xmlns:w14="http://schemas.microsoft.com/office/word/2010/wordml" xmlns:w15="http://schemas.microsoft.com/office/word/2012/wordml" xmlns:w16cex="http://schemas.microsoft.com/office/word/2018/wordml/cex" xmlns:w16cid="http://schemas.microsoft.com/office/word/2016/wordml/cid" xmlns:w16="http://schemas.microsoft.com/office/word/2018/wordml" xmlns:w16sdtdh="http://schemas.microsoft.com/office/word/2020/wordml/sdtdatahash" xmlns:w16se="http://schemas.microsoft.com/office/word/2015/wordml/symex" xmlns:wpg="http://schemas.microsoft.com/office/word/2010/wordprocessingGroup" xmlns:wpi="http://schemas.microsoft.com/office/word/2010/wordprocessingInk" xmlns:wne="http://schemas.microsoft.com/office/word/2006/wordml" xmlns:wps="http://schemas.microsoft.com/office/word/2010/wordprocessingShape" mc:Ignorable="w14 w15 w16se w16cid w16 w16cex w16sdtdh wp14">
   <w:body>
     <w:p>
       <w:pPr>
@@ -253,8 +253,8 @@
         </w:rPr>
         <w:t xml:space="preserve">CỘNG HÒA XÃ HỘI CHỦ NGHĨA VIỆT </w:t>
       </w:r>
-      <w:smartTag w:uri="urn:schemas-microsoft-com:office:smarttags" w:element="place">
-        <w:smartTag w:uri="urn:schemas-microsoft-com:office:smarttags" w:element="country-region">
+      <w:smartTag w:uri="urn:schemas-microsoft-com:office:smarttags" w:element="country-region">
+        <w:smartTag w:uri="urn:schemas-microsoft-com:office:smarttags" w:element="place">
           <w:r>
             <w:rPr>
               <w:rFonts w:ascii="Times New Roman" w:hAnsi="Times New Roman"/>
@@ -488,6 +488,8 @@
       <w:r>
         <w:rPr>
           <w:rFonts w:ascii="Times New Roman" w:hAnsi="Times New Roman"/>
+          <w:b/>
+          <w:bCs/>
           <w:sz w:val="28"/>
           <w:szCs w:val="28"/>
         </w:rPr>
@@ -690,8 +692,6 @@
                               </w:rPr>
                               <w:t>&lt;nu&gt;</w:t>
                             </w:r>
-                            <w:bookmarkStart w:id="0" w:name="_GoBack"/>
-                            <w:bookmarkEnd w:id="0"/>
                           </w:p>
                         </w:txbxContent>
                       </wps:txbx>
@@ -759,6 +759,8 @@
       <w:r>
         <w:rPr>
           <w:rFonts w:ascii="Times New Roman" w:hAnsi="Times New Roman"/>
+          <w:b/>
+          <w:bCs/>
           <w:sz w:val="28"/>
           <w:szCs w:val="28"/>
         </w:rPr>
@@ -798,6 +800,8 @@
       <w:r>
         <w:rPr>
           <w:rFonts w:ascii="Times New Roman" w:hAnsi="Times New Roman"/>
+          <w:b/>
+          <w:bCs/>
           <w:sz w:val="28"/>
           <w:szCs w:val="28"/>
         </w:rPr>
@@ -849,7 +853,25 @@
           <w:sz w:val="28"/>
           <w:szCs w:val="28"/>
         </w:rPr>
-        <w:t xml:space="preserve"> &lt;ngay_cap&gt; </w:t>
+        <w:t xml:space="preserve"> </w:t>
+      </w:r>
+      <w:r>
+        <w:rPr>
+          <w:rFonts w:ascii="Times New Roman" w:hAnsi="Times New Roman"/>
+          <w:b/>
+          <w:bCs/>
+          <w:sz w:val="28"/>
+          <w:szCs w:val="28"/>
+        </w:rPr>
+        <w:t>&lt;ngay_cap&gt;</w:t>
+      </w:r>
+      <w:r>
+        <w:rPr>
+          <w:rFonts w:ascii="Times New Roman" w:hAnsi="Times New Roman"/>
+          <w:sz w:val="28"/>
+          <w:szCs w:val="28"/>
+        </w:rPr>
+        <w:t xml:space="preserve"> </w:t>
       </w:r>
       <w:r>
         <w:rPr>
@@ -878,6 +900,8 @@
       <w:r>
         <w:rPr>
           <w:rFonts w:ascii="Times New Roman" w:hAnsi="Times New Roman"/>
+          <w:b/>
+          <w:bCs/>
           <w:sz w:val="28"/>
           <w:szCs w:val="28"/>
         </w:rPr>
@@ -892,6 +916,8 @@
         <w:spacing w:before="80" w:after="80" w:line="320" w:lineRule="atLeast"/>
         <w:rPr>
           <w:rFonts w:ascii="Times New Roman" w:hAnsi="Times New Roman"/>
+          <w:b/>
+          <w:bCs/>
           <w:sz w:val="28"/>
           <w:szCs w:val="28"/>
           <w:lang w:val="vi-VN"/>
@@ -935,7 +961,17 @@
           <w:sz w:val="28"/>
           <w:szCs w:val="28"/>
         </w:rPr>
-        <w:t xml:space="preserve"> &lt;hktt&gt;</w:t>
+        <w:t xml:space="preserve"> </w:t>
+      </w:r>
+      <w:r>
+        <w:rPr>
+          <w:rFonts w:ascii="Times New Roman" w:hAnsi="Times New Roman"/>
+          <w:b/>
+          <w:bCs/>
+          <w:sz w:val="28"/>
+          <w:szCs w:val="28"/>
+        </w:rPr>
+        <w:t>&lt;hktt&gt;</w:t>
       </w:r>
     </w:p>
     <w:p>
@@ -970,6 +1006,8 @@
       <w:r>
         <w:rPr>
           <w:rFonts w:ascii="Times New Roman" w:hAnsi="Times New Roman"/>
+          <w:b/>
+          <w:bCs/>
           <w:sz w:val="28"/>
           <w:szCs w:val="28"/>
         </w:rPr>
@@ -997,7 +1035,17 @@
           <w:sz w:val="28"/>
           <w:szCs w:val="28"/>
         </w:rPr>
-        <w:t xml:space="preserve"> &lt;email&gt;</w:t>
+        <w:t xml:space="preserve"> </w:t>
+      </w:r>
+      <w:r>
+        <w:rPr>
+          <w:rFonts w:ascii="Times New Roman" w:hAnsi="Times New Roman"/>
+          <w:b/>
+          <w:bCs/>
+          <w:sz w:val="28"/>
+          <w:szCs w:val="28"/>
+        </w:rPr>
+        <w:t>&lt;email&gt;</w:t>
       </w:r>
     </w:p>
     <w:p>
@@ -1095,6 +1143,8 @@
             <w:r>
               <w:rPr>
                 <w:rFonts w:ascii="Times New Roman" w:hAnsi="Times New Roman"/>
+                <w:b/>
+                <w:bCs/>
                 <w:sz w:val="28"/>
                 <w:szCs w:val="28"/>
               </w:rPr>
@@ -1117,6 +1167,8 @@
             <w:r>
               <w:rPr>
                 <w:rFonts w:ascii="Times New Roman" w:hAnsi="Times New Roman"/>
+                <w:b/>
+                <w:bCs/>
                 <w:sz w:val="28"/>
                 <w:szCs w:val="28"/>
               </w:rPr>
@@ -1148,6 +1200,8 @@
             <w:r>
               <w:rPr>
                 <w:rFonts w:ascii="Times New Roman" w:hAnsi="Times New Roman"/>
+                <w:b/>
+                <w:bCs/>
                 <w:sz w:val="28"/>
                 <w:szCs w:val="28"/>
               </w:rPr>
@@ -1170,6 +1224,8 @@
             <w:r>
               <w:rPr>
                 <w:rFonts w:ascii="Times New Roman" w:hAnsi="Times New Roman"/>
+                <w:b/>
+                <w:bCs/>
                 <w:sz w:val="28"/>
                 <w:szCs w:val="28"/>
               </w:rPr>
@@ -1927,7 +1983,7 @@
 </file>
 
 <file path=word/styles.xml><?xml version="1.0" encoding="utf-8"?>
-<w:styles xmlns:mc="http://schemas.openxmlformats.org/markup-compatibility/2006" xmlns:r="http://schemas.openxmlformats.org/officeDocument/2006/relationships" xmlns:w="http://schemas.openxmlformats.org/wordprocessingml/2006/main" xmlns:w14="http://schemas.microsoft.com/office/word/2010/wordml" xmlns:w15="http://schemas.microsoft.com/office/word/2012/wordml" xmlns:w16cid="http://schemas.microsoft.com/office/word/2016/wordml/cid" xmlns:w16se="http://schemas.microsoft.com/office/word/2015/wordml/symex" mc:Ignorable="w14 w15 w16se w16cid">
+<w:styles xmlns:mc="http://schemas.openxmlformats.org/markup-compatibility/2006" xmlns:r="http://schemas.openxmlformats.org/officeDocument/2006/relationships" xmlns:w="http://schemas.openxmlformats.org/wordprocessingml/2006/main" xmlns:w14="http://schemas.microsoft.com/office/word/2010/wordml" xmlns:w15="http://schemas.microsoft.com/office/word/2012/wordml" xmlns:w16cex="http://schemas.microsoft.com/office/word/2018/wordml/cex" xmlns:w16cid="http://schemas.microsoft.com/office/word/2016/wordml/cid" xmlns:w16="http://schemas.microsoft.com/office/word/2018/wordml" xmlns:w16sdtdh="http://schemas.microsoft.com/office/word/2020/wordml/sdtdatahash" xmlns:w16se="http://schemas.microsoft.com/office/word/2015/wordml/symex" mc:Ignorable="w14 w15 w16se w16cid w16 w16cex w16sdtdh">
   <w:docDefaults>
     <w:rPrDefault>
       <w:rPr>
@@ -1937,7 +1993,7 @@
     </w:rPrDefault>
     <w:pPrDefault/>
   </w:docDefaults>
-  <w:latentStyles w:defLockedState="0" w:defUIPriority="99" w:defSemiHidden="0" w:defUnhideWhenUsed="0" w:defQFormat="0" w:count="377">
+  <w:latentStyles w:defLockedState="0" w:defUIPriority="99" w:defSemiHidden="0" w:defUnhideWhenUsed="0" w:defQFormat="0" w:count="376">
     <w:lsdException w:name="Normal" w:uiPriority="0" w:qFormat="1"/>
     <w:lsdException w:name="heading 1" w:uiPriority="9" w:qFormat="1"/>
     <w:lsdException w:name="heading 2" w:semiHidden="1" w:uiPriority="9" w:unhideWhenUsed="1" w:qFormat="1"/>
@@ -2314,7 +2370,6 @@
     <w:lsdException w:name="Hashtag" w:semiHidden="1" w:unhideWhenUsed="1"/>
     <w:lsdException w:name="Unresolved Mention" w:semiHidden="1" w:unhideWhenUsed="1"/>
     <w:lsdException w:name="Smart Link" w:semiHidden="1" w:unhideWhenUsed="1"/>
-    <w:lsdException w:name="Smart Link Error" w:semiHidden="1" w:unhideWhenUsed="1"/>
   </w:latentStyles>
   <w:style w:type="paragraph" w:default="1" w:styleId="Normal">
     <w:name w:val="Normal"/>

</xml_diff>